<commit_message>
One Last Addition to the Word Doc!
</commit_message>
<xml_diff>
--- a/Assignment09_Summary.docx
+++ b/Assignment09_Summary.docx
@@ -3852,12 +3852,56 @@
           </wp:inline>
         </w:drawing>
       </w:r>
+    </w:p>
+    <w:p/>
+    <w:p>
+      <w:r>
+        <w:rPr>
+          <w:noProof/>
+        </w:rPr>
+        <w:lastRenderedPageBreak/>
+        <w:drawing>
+          <wp:inline distT="0" distB="0" distL="0" distR="0" wp14:anchorId="507A7E49" wp14:editId="2871BC17">
+            <wp:extent cx="5943600" cy="6953250"/>
+            <wp:effectExtent l="0" t="0" r="0" b="0"/>
+            <wp:docPr id="19" name="Picture 19"/>
+            <wp:cNvGraphicFramePr>
+              <a:graphicFrameLocks xmlns:a="http://schemas.openxmlformats.org/drawingml/2006/main" noChangeAspect="1"/>
+            </wp:cNvGraphicFramePr>
+            <a:graphic xmlns:a="http://schemas.openxmlformats.org/drawingml/2006/main">
+              <a:graphicData uri="http://schemas.openxmlformats.org/drawingml/2006/picture">
+                <pic:pic xmlns:pic="http://schemas.openxmlformats.org/drawingml/2006/picture">
+                  <pic:nvPicPr>
+                    <pic:cNvPr id="1" name=""/>
+                    <pic:cNvPicPr/>
+                  </pic:nvPicPr>
+                  <pic:blipFill>
+                    <a:blip r:embed="rId34"/>
+                    <a:stretch>
+                      <a:fillRect/>
+                    </a:stretch>
+                  </pic:blipFill>
+                  <pic:spPr>
+                    <a:xfrm>
+                      <a:off x="0" y="0"/>
+                      <a:ext cx="5943600" cy="6953250"/>
+                    </a:xfrm>
+                    <a:prstGeom prst="rect">
+                      <a:avLst/>
+                    </a:prstGeom>
+                  </pic:spPr>
+                </pic:pic>
+              </a:graphicData>
+            </a:graphic>
+          </wp:inline>
+        </w:drawing>
+      </w:r>
       <w:bookmarkStart w:id="0" w:name="_GoBack"/>
       <w:bookmarkEnd w:id="0"/>
     </w:p>
     <w:sectPr>
-      <w:headerReference w:type="default" r:id="rId34"/>
-      <w:footerReference w:type="default" r:id="rId35"/>
+      <w:headerReference w:type="default" r:id="rId35"/>
+      <w:footerReference w:type="default" r:id="rId36"/>
       <w:pgSz w:w="12240" w:h="15840"/>
       <w:pgMar w:top="1440" w:right="1440" w:bottom="1440" w:left="1440" w:header="720" w:footer="720" w:gutter="0"/>
       <w:cols w:space="720"/>
@@ -3966,7 +4010,7 @@
         <w:noProof/>
         <w:color w:val="404040" w:themeColor="text1" w:themeTint="BF"/>
       </w:rPr>
-      <w:t>15</w:t>
+      <w:t>20</w:t>
     </w:r>
     <w:r>
       <w:rPr>
@@ -5834,7 +5878,7 @@
 </file>
 
 <file path=customXml/itemProps1.xml><?xml version="1.0" encoding="utf-8"?>
-<ds:datastoreItem xmlns:ds="http://schemas.openxmlformats.org/officeDocument/2006/customXml" ds:itemID="{530D3352-1728-489F-9306-DD6DC96FE103}">
+<ds:datastoreItem xmlns:ds="http://schemas.openxmlformats.org/officeDocument/2006/customXml" ds:itemID="{E4802647-698A-4C5F-B994-F0674294EB9E}">
   <ds:schemaRefs>
     <ds:schemaRef ds:uri="http://schemas.openxmlformats.org/officeDocument/2006/bibliography"/>
   </ds:schemaRefs>

</xml_diff>